<commit_message>
fix download docx file
</commit_message>
<xml_diff>
--- a/main/static/main/docx/Statistica.docx
+++ b/main/static/main/docx/Statistica.docx
@@ -106,7 +106,7 @@
           <w:sz w:val="32"/>
           <w:lang w:val="en-US"/>
         </w:rPr>
-        <w:t xml:space="preserve">2 взвод</w:t>
+        <w:t xml:space="preserve">31 курс</w:t>
       </w:r>
     </w:p>
     <w:p>
@@ -139,7 +139,7 @@
           <w:sz w:val="28"/>
           <w:lang w:val="en-US"/>
         </w:rPr>
-        <w:t xml:space="preserve">11.05.2023 – 09.06.2023</w:t>
+        <w:t xml:space="preserve">12.05.2023 – 10.06.2023</w:t>
       </w:r>
     </w:p>
     <w:p>
@@ -318,7 +318,7 @@
                 <w:sz w:val="28"/>
                 <w:lang w:val="en-US"/>
               </w:rPr>
-              <w:t xml:space="preserve">11.05.2023 – 09.06.2023</w:t>
+              <w:t xml:space="preserve">12.05.2023 – 10.06.2023</w:t>
             </w:r>
           </w:p>
         </w:tc>
@@ -343,7 +343,7 @@
                 <w:sz w:val="28"/>
                 <w:lang w:val="en-US"/>
               </w:rPr>
-              <w:t xml:space="preserve">2</w:t>
+              <w:t xml:space="preserve">3</w:t>
             </w:r>
           </w:p>
         </w:tc>
@@ -393,7 +393,7 @@
                 <w:sz w:val="28"/>
                 <w:lang w:val="en-US"/>
               </w:rPr>
-              <w:t xml:space="preserve">0</w:t>
+              <w:t xml:space="preserve">1</w:t>
             </w:r>
           </w:p>
         </w:tc>

</xml_diff>

<commit_message>
fix plot create in template
</commit_message>
<xml_diff>
--- a/main/static/main/docx/Statistica.docx
+++ b/main/static/main/docx/Statistica.docx
@@ -53,7 +53,7 @@
           <w:noProof/>
           <w:sz w:val="28"/>
         </w:rPr>
-        <w:t>09.06.2023</w:t>
+        <w:t>10.06.2023</w:t>
       </w:r>
       <w:r>
         <w:rPr>
@@ -310,7 +310,6 @@
                 <w:lang w:val="en-US"/>
               </w:rPr>
             </w:pPr>
-            <w:bookmarkStart w:id="0" w:name="_GoBack" w:colFirst="0" w:colLast="4"/>
             <w:r>
               <w:rPr>
                 <w:rFonts w:ascii="Times New Roman" w:hAnsi="Times New Roman" w:cs="Times New Roman"/>
@@ -423,7 +422,6 @@
           </w:p>
         </w:tc>
       </w:tr>
-      <w:bookmarkEnd w:id="0"/>
     </w:tbl>
     <w:p>
       <w:pPr>
@@ -431,44 +429,54 @@
         <w:rPr>
           <w:rFonts w:ascii="Times New Roman" w:hAnsi="Times New Roman" w:cs="Times New Roman"/>
           <w:sz w:val="28"/>
-          <w:lang w:val="en-US"/>
         </w:rPr>
       </w:pPr>
-    </w:p>
-    <w:p>
-      <w:pPr>
-        <w:jc w:val="center"/>
+      <w:bookmarkStart w:id="0" w:name="_GoBack"/>
+      <w:bookmarkEnd w:id="0"/>
+      <w:proofErr w:type="gramStart"/>
+      <w:r>
         <w:rPr>
           <w:rFonts w:ascii="Times New Roman" w:hAnsi="Times New Roman" w:cs="Times New Roman"/>
           <w:sz w:val="28"/>
-          <w:lang w:val="en-US"/>
-        </w:rPr>
-      </w:pPr>
-    </w:p>
-    <w:p>
-      <w:pPr>
-        <w:jc w:val="center"/>
-        <w:rPr>
-          <w:rFonts w:ascii="Times New Roman" w:hAnsi="Times New Roman" w:cs="Times New Roman"/>
-          <w:sz w:val="28"/>
-          <w:lang w:val="en-US"/>
-        </w:rPr>
-      </w:pPr>
-    </w:p>
-    <w:p>
-      <w:pPr>
-        <w:jc w:val="center"/>
-        <w:rPr>
-          <w:rFonts w:ascii="Times New Roman" w:hAnsi="Times New Roman" w:cs="Times New Roman"/>
-          <w:sz w:val="28"/>
-        </w:rPr>
-      </w:pPr>
+        </w:rPr>
+        <w:t xml:space="preserve"/>
+      </w:r>
       <w:r>
-        <w:rPr>
-          <w:rFonts w:ascii="Times New Roman" w:hAnsi="Times New Roman" w:cs="Times New Roman"/>
-          <w:sz w:val="28"/>
-        </w:rPr>
-        <w:t>Круговая диаграмма записей</w:t>
+        <w:drawing>
+          <wp:inline xmlns:a="http://schemas.openxmlformats.org/drawingml/2006/main" xmlns:pic="http://schemas.openxmlformats.org/drawingml/2006/picture">
+            <wp:extent cx="5852160" cy="4389120"/>
+            <wp:docPr id="1001" name="Picture 1"/>
+            <wp:cNvGraphicFramePr>
+              <a:graphicFrameLocks noChangeAspect="1"/>
+            </wp:cNvGraphicFramePr>
+            <a:graphic>
+              <a:graphicData uri="http://schemas.openxmlformats.org/drawingml/2006/picture">
+                <pic:pic>
+                  <pic:nvPicPr>
+                    <pic:cNvPr id="0" name="pie.png"/>
+                    <pic:cNvPicPr/>
+                  </pic:nvPicPr>
+                  <pic:blipFill>
+                    <a:blip r:embed="rId10"/>
+                    <a:stretch>
+                      <a:fillRect/>
+                    </a:stretch>
+                  </pic:blipFill>
+                  <pic:spPr>
+                    <a:xfrm>
+                      <a:off x="0" y="0"/>
+                      <a:ext cx="5852160" cy="4389120"/>
+                    </a:xfrm>
+                    <a:prstGeom prst="rect"/>
+                  </pic:spPr>
+                </pic:pic>
+              </a:graphicData>
+            </a:graphic>
+          </wp:inline>
+        </w:drawing>
+      </w:r>
+      <w:r>
+        <w:t xml:space="preserve"/>
       </w:r>
     </w:p>
     <w:p>
@@ -476,18 +484,29 @@
         <w:jc w:val="center"/>
         <w:rPr>
           <w:rFonts w:ascii="Times New Roman" w:hAnsi="Times New Roman" w:cs="Times New Roman"/>
-          <w:sz w:val="28"/>
-          <w:lang w:val="en-US"/>
+          <w:color w:val="808080" w:themeColor="background1" w:themeShade="80"/>
+          <w:sz w:val="26"/>
+          <w:szCs w:val="26"/>
         </w:rPr>
       </w:pPr>
       <w:r>
         <w:rPr>
           <w:rFonts w:ascii="Times New Roman" w:hAnsi="Times New Roman" w:cs="Times New Roman"/>
+          <w:color w:val="808080" w:themeColor="background1" w:themeShade="80"/>
+          <w:sz w:val="26"/>
+          <w:szCs w:val="26"/>
+        </w:rPr>
+        <w:t>Рис. Круговая диаграмма записей</w:t>
+      </w:r>
+    </w:p>
+    <w:p>
+      <w:pPr>
+        <w:jc w:val="center"/>
+        <w:rPr>
+          <w:rFonts w:ascii="Times New Roman" w:hAnsi="Times New Roman" w:cs="Times New Roman"/>
           <w:sz w:val="28"/>
-          <w:lang w:val="en-US"/>
-        </w:rPr>
-        <w:t xml:space="preserve"/>
-      </w:r>
+        </w:rPr>
+      </w:pPr>
     </w:p>
     <w:sectPr>
       <w:headerReference w:type="default" r:id="rId7"/>
@@ -2023,7 +2042,7 @@
 </file>
 
 <file path=customXml/itemProps1.xml><?xml version="1.0" encoding="utf-8"?>
-<ds:datastoreItem xmlns:ds="http://schemas.openxmlformats.org/officeDocument/2006/customXml" ds:itemID="{ED590542-73F3-4C7B-8E5E-3A45CCC62099}">
+<ds:datastoreItem xmlns:ds="http://schemas.openxmlformats.org/officeDocument/2006/customXml" ds:itemID="{8072F98B-65C2-4EF3-8783-43FCC6247E7E}">
   <ds:schemaRefs>
     <ds:schemaRef ds:uri="http://schemas.openxmlformats.org/officeDocument/2006/bibliography"/>
   </ds:schemaRefs>

</xml_diff>

<commit_message>
First version. Fix some bugs and change start page
</commit_message>
<xml_diff>
--- a/main/static/main/docx/Statistica.docx
+++ b/main/static/main/docx/Statistica.docx
@@ -106,7 +106,7 @@
           <w:sz w:val="32"/>
           <w:lang w:val="en-US"/>
         </w:rPr>
-        <w:t xml:space="preserve">31 курс</w:t>
+        <w:t xml:space="preserve">314 группа</w:t>
       </w:r>
     </w:p>
     <w:p>
@@ -139,7 +139,7 @@
           <w:sz w:val="28"/>
           <w:lang w:val="en-US"/>
         </w:rPr>
-        <w:t xml:space="preserve">12.05.2023 – 10.06.2023</w:t>
+        <w:t xml:space="preserve">01.12.2022 – 30.06.2023</w:t>
       </w:r>
     </w:p>
     <w:p>
@@ -317,7 +317,7 @@
                 <w:sz w:val="28"/>
                 <w:lang w:val="en-US"/>
               </w:rPr>
-              <w:t xml:space="preserve">12.05.2023 – 10.06.2023</w:t>
+              <w:t xml:space="preserve">01.12.2022 – 30.06.2023</w:t>
             </w:r>
           </w:p>
         </w:tc>
@@ -342,7 +342,7 @@
                 <w:sz w:val="28"/>
                 <w:lang w:val="en-US"/>
               </w:rPr>
-              <w:t xml:space="preserve">3</w:t>
+              <w:t xml:space="preserve">5</w:t>
             </w:r>
           </w:p>
         </w:tc>
@@ -367,7 +367,7 @@
                 <w:sz w:val="28"/>
                 <w:lang w:val="en-US"/>
               </w:rPr>
-              <w:t xml:space="preserve">1</w:t>
+              <w:t xml:space="preserve">3</w:t>
             </w:r>
           </w:p>
         </w:tc>

</xml_diff>